<commit_message>
Memoria indicando parte extra
</commit_message>
<xml_diff>
--- a/MemoriaP1.docx
+++ b/MemoriaP1.docx
@@ -26,6 +26,8 @@
         </w:sdtPr>
         <w:sdtEndPr/>
         <w:sdtContent>
+          <w:bookmarkStart w:id="0" w:name="_GoBack"/>
+          <w:bookmarkEnd w:id="0"/>
           <w:r>
             <w:rPr>
               <w:rFonts w:ascii="Arial" w:hAnsi="Arial" w:cs="Arial"/>
@@ -902,6 +904,7 @@
                                     </w:rPr>
                                     <w:alias w:val="Compañía"/>
                                     <w:id w:val="15866524"/>
+                                    <w:showingPlcHdr/>
                                     <w:dataBinding w:prefixMappings="xmlns:ns0='http://schemas.openxmlformats.org/officeDocument/2006/extended-properties'" w:xpath="/ns0:Properties[1]/ns0:Company[1]" w:storeItemID="{6668398D-A668-4E3E-A5EB-62B293D839F1}"/>
                                     <w:text/>
                                   </w:sdtPr>
@@ -926,7 +929,7 @@
                                           <w:sz w:val="32"/>
                                           <w:szCs w:val="32"/>
                                         </w:rPr>
-                                        <w:t xml:space="preserve"> </w:t>
+                                        <w:t xml:space="preserve">     </w:t>
                                       </w:r>
                                     </w:p>
                                   </w:sdtContent>
@@ -1158,6 +1161,16 @@
                                         </w:rPr>
                                         <w:t>Práctica 1</w:t>
                                       </w:r>
+                                      <w:r>
+                                        <w:rPr>
+                                          <w:b/>
+                                          <w:bCs/>
+                                          <w:color w:val="4F81BD" w:themeColor="accent1"/>
+                                          <w:sz w:val="40"/>
+                                          <w:szCs w:val="40"/>
+                                        </w:rPr>
+                                        <w:t xml:space="preserve"> (Parte extra pág. 8)</w:t>
+                                      </w:r>
                                     </w:p>
                                   </w:sdtContent>
                                 </w:sdt>
@@ -1293,6 +1306,7 @@
                               </w:rPr>
                               <w:alias w:val="Compañía"/>
                               <w:id w:val="15866524"/>
+                              <w:showingPlcHdr/>
                               <w:dataBinding w:prefixMappings="xmlns:ns0='http://schemas.openxmlformats.org/officeDocument/2006/extended-properties'" w:xpath="/ns0:Properties[1]/ns0:Company[1]" w:storeItemID="{6668398D-A668-4E3E-A5EB-62B293D839F1}"/>
                               <w:text/>
                             </w:sdtPr>
@@ -1317,7 +1331,7 @@
                                     <w:sz w:val="32"/>
                                     <w:szCs w:val="32"/>
                                   </w:rPr>
-                                  <w:t xml:space="preserve"> </w:t>
+                                  <w:t xml:space="preserve">     </w:t>
                                 </w:r>
                               </w:p>
                             </w:sdtContent>
@@ -1470,6 +1484,16 @@
                                     <w:szCs w:val="40"/>
                                   </w:rPr>
                                   <w:t>Práctica 1</w:t>
+                                </w:r>
+                                <w:r>
+                                  <w:rPr>
+                                    <w:b/>
+                                    <w:bCs/>
+                                    <w:color w:val="4F81BD" w:themeColor="accent1"/>
+                                    <w:sz w:val="40"/>
+                                    <w:szCs w:val="40"/>
+                                  </w:rPr>
+                                  <w:t xml:space="preserve"> (Parte extra pág. 8)</w:t>
                                 </w:r>
                               </w:p>
                             </w:sdtContent>
@@ -7377,17 +7401,7 @@
                                 <w:szCs w:val="20"/>
                               </w:rPr>
                               <w:tab/>
-                              <w:t xml:space="preserve">(selecciona el </w:t>
-                            </w:r>
-                            <w:bookmarkStart w:id="0" w:name="_GoBack"/>
-                            <w:bookmarkEnd w:id="0"/>
-                            <w:r>
-                              <w:rPr>
-                                <w:rFonts w:ascii="Arial" w:hAnsi="Arial" w:cs="Arial"/>
-                                <w:sz w:val="20"/>
-                                <w:szCs w:val="20"/>
-                              </w:rPr>
-                              <w:t>módulo)</w:t>
+                              <w:t>(selecciona el módulo)</w:t>
                             </w:r>
                           </w:p>
                           <w:p>
@@ -7571,6 +7585,7 @@
                               <w:tab/>
                             </w:r>
                             <w:proofErr w:type="spellStart"/>
+                            <w:proofErr w:type="gramStart"/>
                             <w:r>
                               <w:rPr>
                                 <w:rFonts w:ascii="Arial" w:hAnsi="Arial" w:cs="Arial"/>
@@ -7580,6 +7595,7 @@
                               <w:t>exploit</w:t>
                             </w:r>
                             <w:proofErr w:type="spellEnd"/>
+                            <w:proofErr w:type="gramEnd"/>
                             <w:r>
                               <w:rPr>
                                 <w:rFonts w:ascii="Arial" w:hAnsi="Arial" w:cs="Arial"/>
@@ -7754,17 +7770,7 @@
                           <w:szCs w:val="20"/>
                         </w:rPr>
                         <w:tab/>
-                        <w:t xml:space="preserve">(selecciona el </w:t>
-                      </w:r>
-                      <w:bookmarkStart w:id="1" w:name="_GoBack"/>
-                      <w:bookmarkEnd w:id="1"/>
-                      <w:r>
-                        <w:rPr>
-                          <w:rFonts w:ascii="Arial" w:hAnsi="Arial" w:cs="Arial"/>
-                          <w:sz w:val="20"/>
-                          <w:szCs w:val="20"/>
-                        </w:rPr>
-                        <w:t>módulo)</w:t>
+                        <w:t>(selecciona el módulo)</w:t>
                       </w:r>
                     </w:p>
                     <w:p>
@@ -7948,6 +7954,7 @@
                         <w:tab/>
                       </w:r>
                       <w:proofErr w:type="spellStart"/>
+                      <w:proofErr w:type="gramStart"/>
                       <w:r>
                         <w:rPr>
                           <w:rFonts w:ascii="Arial" w:hAnsi="Arial" w:cs="Arial"/>
@@ -7957,6 +7964,7 @@
                         <w:t>exploit</w:t>
                       </w:r>
                       <w:proofErr w:type="spellEnd"/>
+                      <w:proofErr w:type="gramEnd"/>
                       <w:r>
                         <w:rPr>
                           <w:rFonts w:ascii="Arial" w:hAnsi="Arial" w:cs="Arial"/>
@@ -10203,7 +10211,7 @@
 </file>
 
 <file path=customXml/itemProps2.xml><?xml version="1.0" encoding="utf-8"?>
-<ds:datastoreItem xmlns:ds="http://schemas.openxmlformats.org/officeDocument/2006/customXml" ds:itemID="{F51AFFC2-E49C-4146-93ED-318A891BA9A8}">
+<ds:datastoreItem xmlns:ds="http://schemas.openxmlformats.org/officeDocument/2006/customXml" ds:itemID="{A5E6359D-7EAA-44DE-A24E-584F389831A4}">
   <ds:schemaRefs>
     <ds:schemaRef ds:uri="http://schemas.openxmlformats.org/officeDocument/2006/bibliography"/>
   </ds:schemaRefs>

</xml_diff>